<commit_message>
added individual not 0V fit fix slider tmr
</commit_message>
<xml_diff>
--- a/real_time_notes.docx
+++ b/real_time_notes.docx
@@ -141,8 +141,14 @@
           <w:ilvl w:val="1"/>
           <w:numId w:val="1"/>
         </w:numPr>
-      </w:pPr>
-      <w:r>
+        <w:rPr>
+          <w:strike/>
+        </w:rPr>
+      </w:pPr>
+      <w:r>
+        <w:rPr>
+          <w:strike/>
+        </w:rPr>
         <w:t>Write function to plot comparison plot of initial guess and exp and fitted</w:t>
       </w:r>
     </w:p>
@@ -165,8 +171,14 @@
           <w:ilvl w:val="1"/>
           <w:numId w:val="1"/>
         </w:numPr>
-      </w:pPr>
-      <w:r>
+        <w:rPr>
+          <w:strike/>
+        </w:rPr>
+      </w:pPr>
+      <w:r>
+        <w:rPr>
+          <w:strike/>
+        </w:rPr>
         <w:t>Revise the first minimum, end point plot.</w:t>
       </w:r>
     </w:p>
@@ -177,8 +189,14 @@
           <w:ilvl w:val="1"/>
           <w:numId w:val="1"/>
         </w:numPr>
-      </w:pPr>
-      <w:r>
+        <w:rPr>
+          <w:strike/>
+        </w:rPr>
+      </w:pPr>
+      <w:r>
+        <w:rPr>
+          <w:strike/>
+        </w:rPr>
         <w:t>Check if the values are reasonable.</w:t>
       </w:r>
     </w:p>
@@ -186,11 +204,84 @@
       <w:pPr>
         <w:pStyle w:val="ListParagraph"/>
         <w:numPr>
+          <w:ilvl w:val="2"/>
+          <w:numId w:val="1"/>
+        </w:numPr>
+        <w:rPr>
+          <w:strike/>
+        </w:rPr>
+      </w:pPr>
+      <w:r>
+        <w:rPr>
+          <w:strike/>
+        </w:rPr>
+        <w:t>More or less reasonable…</w:t>
+      </w:r>
+    </w:p>
+    <w:p>
+      <w:pPr>
+        <w:pStyle w:val="ListParagraph"/>
+        <w:numPr>
           <w:ilvl w:val="1"/>
           <w:numId w:val="1"/>
         </w:numPr>
-      </w:pPr>
-      <w:r>
+        <w:rPr>
+          <w:strike/>
+        </w:rPr>
+      </w:pPr>
+      <w:r>
+        <w:rPr>
+          <w:strike/>
+        </w:rPr>
+        <w:t>Test new model’s performance on the original fits( individual not 0</w:t>
+      </w:r>
+      <w:r>
+        <w:rPr>
+          <w:rFonts w:hint="eastAsia"/>
+          <w:strike/>
+        </w:rPr>
+        <w:t>V</w:t>
+      </w:r>
+      <w:r>
+        <w:rPr>
+          <w:strike/>
+        </w:rPr>
+        <w:t>)</w:t>
+      </w:r>
+    </w:p>
+    <w:p>
+      <w:pPr>
+        <w:pStyle w:val="ListParagraph"/>
+        <w:numPr>
+          <w:ilvl w:val="2"/>
+          <w:numId w:val="1"/>
+        </w:numPr>
+        <w:rPr>
+          <w:strike/>
+        </w:rPr>
+      </w:pPr>
+      <w:r>
+        <w:rPr>
+          <w:strike/>
+        </w:rPr>
+        <w:t>Working fine?</w:t>
+      </w:r>
+    </w:p>
+    <w:p>
+      <w:pPr>
+        <w:pStyle w:val="ListParagraph"/>
+        <w:numPr>
+          <w:ilvl w:val="0"/>
+          <w:numId w:val="1"/>
+        </w:numPr>
+        <w:rPr>
+          <w:strike/>
+        </w:rPr>
+      </w:pPr>
+      <w:r>
+        <w:rPr>
+          <w:strike/>
+        </w:rPr>
         <w:t>After that do 0V global</w:t>
       </w:r>
     </w:p>
@@ -201,18 +292,63 @@
           <w:ilvl w:val="1"/>
           <w:numId w:val="1"/>
         </w:numPr>
-      </w:pPr>
-      <w:r>
-        <w:t>Test new model’s performance on the original fits( individual not 0</w:t>
-      </w:r>
-      <w:r>
-        <w:rPr>
-          <w:rFonts w:hint="eastAsia"/>
-        </w:rPr>
-        <w:t>V</w:t>
-      </w:r>
-      <w:r>
-        <w:t>)</w:t>
+        <w:rPr>
+          <w:strike/>
+        </w:rPr>
+      </w:pPr>
+      <w:r>
+        <w:rPr>
+          <w:strike/>
+        </w:rPr>
+        <w:t>Change Vi to be one</w:t>
+      </w:r>
+    </w:p>
+    <w:p>
+      <w:pPr>
+        <w:pStyle w:val="ListParagraph"/>
+        <w:numPr>
+          <w:ilvl w:val="1"/>
+          <w:numId w:val="1"/>
+        </w:numPr>
+        <w:rPr>
+          <w:strike/>
+        </w:rPr>
+      </w:pPr>
+      <w:r>
+        <w:rPr>
+          <w:strike/>
+        </w:rPr>
+        <w:t>Make independent fit do not depend on Vbi</w:t>
+      </w:r>
+    </w:p>
+    <w:p>
+      <w:pPr>
+        <w:pStyle w:val="ListParagraph"/>
+        <w:numPr>
+          <w:ilvl w:val="0"/>
+          <w:numId w:val="1"/>
+        </w:numPr>
+        <w:rPr>
+          <w:strike/>
+        </w:rPr>
+      </w:pPr>
+      <w:r>
+        <w:t>Fix slider and fix value</w:t>
+      </w:r>
+    </w:p>
+    <w:p>
+      <w:pPr>
+        <w:pStyle w:val="ListParagraph"/>
+        <w:numPr>
+          <w:ilvl w:val="1"/>
+          <w:numId w:val="1"/>
+        </w:numPr>
+        <w:rPr>
+          <w:strike/>
+        </w:rPr>
+      </w:pPr>
+      <w:r>
+        <w:t>Fix value use vary in lmfit</w:t>
       </w:r>
     </w:p>
     <w:sectPr>
@@ -255,7 +391,7 @@
         <w:rFonts w:ascii="Courier New" w:hAnsi="Courier New" w:cs="Courier New" w:hint="default"/>
       </w:rPr>
     </w:lvl>
-    <w:lvl w:ilvl="2" w:tplc="04090005" w:tentative="1">
+    <w:lvl w:ilvl="2" w:tplc="04090005">
       <w:start w:val="1"/>
       <w:numFmt w:val="bullet"/>
       <w:lvlText w:val=""/>

</xml_diff>

<commit_message>
Finished the clean data, option and new method
</commit_message>
<xml_diff>
--- a/real_time_notes.docx
+++ b/real_time_notes.docx
@@ -35,8 +35,13 @@
           <w:numId w:val="1"/>
         </w:numPr>
       </w:pPr>
-      <w:r>
-        <w:t>tmr first test what does the initial guess look like and then start to do the fit for the 0V individually first.</w:t>
+      <w:proofErr w:type="spellStart"/>
+      <w:r>
+        <w:t>tmr</w:t>
+      </w:r>
+      <w:proofErr w:type="spellEnd"/>
+      <w:r>
+        <w:t xml:space="preserve"> first test what does the initial guess look like and then start to do the fit for the 0V individually first.</w:t>
       </w:r>
     </w:p>
     <w:p/>
@@ -49,7 +54,15 @@
         </w:numPr>
       </w:pPr>
       <w:r>
-        <w:t>Finished plotting the initial guess directly, more or less looks fine.</w:t>
+        <w:t xml:space="preserve">Finished plotting the initial guess directly, </w:t>
+      </w:r>
+      <w:proofErr w:type="gramStart"/>
+      <w:r>
+        <w:t>more</w:t>
+      </w:r>
+      <w:proofErr w:type="gramEnd"/>
+      <w:r>
+        <w:t xml:space="preserve"> or less looks fine.</w:t>
       </w:r>
     </w:p>
     <w:p>
@@ -92,7 +105,15 @@
         </w:numPr>
       </w:pPr>
       <w:r>
-        <w:t>Change globalFit initial guess from list to class and use class elements</w:t>
+        <w:t xml:space="preserve">Change </w:t>
+      </w:r>
+      <w:proofErr w:type="spellStart"/>
+      <w:r>
+        <w:t>globalFit</w:t>
+      </w:r>
+      <w:proofErr w:type="spellEnd"/>
+      <w:r>
+        <w:t xml:space="preserve"> initial guess from list to class and use class elements</w:t>
       </w:r>
     </w:p>
     <w:p>
@@ -126,7 +147,15 @@
         </w:numPr>
       </w:pPr>
       <w:r>
-        <w:t>Need to change the mainloop to control how to use the initial guess algo and pass it into the global fit.</w:t>
+        <w:t xml:space="preserve">Need to change the </w:t>
+      </w:r>
+      <w:proofErr w:type="spellStart"/>
+      <w:r>
+        <w:t>mainloop</w:t>
+      </w:r>
+      <w:proofErr w:type="spellEnd"/>
+      <w:r>
+        <w:t xml:space="preserve"> to control how to use the initial guess algo and pass it into the global fit.</w:t>
       </w:r>
     </w:p>
     <w:p>
@@ -233,7 +262,21 @@
         <w:rPr>
           <w:strike/>
         </w:rPr>
-        <w:t>Test new model’s performance on the original fits( individual not 0</w:t>
+        <w:t xml:space="preserve">Test new model’s performance on the original </w:t>
+      </w:r>
+      <w:proofErr w:type="gramStart"/>
+      <w:r>
+        <w:rPr>
+          <w:strike/>
+        </w:rPr>
+        <w:t>fits( individual</w:t>
+      </w:r>
+      <w:proofErr w:type="gramEnd"/>
+      <w:r>
+        <w:rPr>
+          <w:strike/>
+        </w:rPr>
+        <w:t xml:space="preserve"> not 0</w:t>
       </w:r>
       <w:r>
         <w:rPr>
@@ -318,8 +361,16 @@
         <w:rPr>
           <w:strike/>
         </w:rPr>
-        <w:t>Make independent fit do not depend on Vbi</w:t>
-      </w:r>
+        <w:t xml:space="preserve">Make independent fit do not depend on </w:t>
+      </w:r>
+      <w:proofErr w:type="spellStart"/>
+      <w:r>
+        <w:rPr>
+          <w:strike/>
+        </w:rPr>
+        <w:t>Vbi</w:t>
+      </w:r>
+      <w:proofErr w:type="spellEnd"/>
     </w:p>
     <w:p>
       <w:pPr>
@@ -333,6 +384,9 @@
         </w:rPr>
       </w:pPr>
       <w:r>
+        <w:rPr>
+          <w:strike/>
+        </w:rPr>
         <w:t>Fix slider and fix value</w:t>
       </w:r>
     </w:p>
@@ -343,12 +397,52 @@
           <w:ilvl w:val="1"/>
           <w:numId w:val="1"/>
         </w:numPr>
-        <w:rPr>
-          <w:strike/>
-        </w:rPr>
-      </w:pPr>
-      <w:r>
-        <w:t>Fix value use vary in lmfit</w:t>
+      </w:pPr>
+      <w:r>
+        <w:rPr>
+          <w:strike/>
+        </w:rPr>
+        <w:t xml:space="preserve">Fix value use vary in </w:t>
+      </w:r>
+      <w:proofErr w:type="spellStart"/>
+      <w:r>
+        <w:rPr>
+          <w:strike/>
+        </w:rPr>
+        <w:t>lmfit</w:t>
+      </w:r>
+      <w:proofErr w:type="spellEnd"/>
+    </w:p>
+    <w:p>
+      <w:pPr>
+        <w:pStyle w:val="ListParagraph"/>
+        <w:numPr>
+          <w:ilvl w:val="0"/>
+          <w:numId w:val="1"/>
+        </w:numPr>
+        <w:rPr>
+          <w:strike/>
+        </w:rPr>
+      </w:pPr>
+      <w:r>
+        <w:rPr>
+          <w:strike/>
+        </w:rPr>
+        <w:t xml:space="preserve">Writing the </w:t>
+      </w:r>
+      <w:proofErr w:type="spellStart"/>
+      <w:r>
+        <w:rPr>
+          <w:strike/>
+        </w:rPr>
+        <w:t>mainloop</w:t>
+      </w:r>
+      <w:proofErr w:type="spellEnd"/>
+      <w:r>
+        <w:rPr>
+          <w:strike/>
+        </w:rPr>
+        <w:t xml:space="preserve"> and the clean data function</w:t>
       </w:r>
     </w:p>
     <w:sectPr>

</xml_diff>